<commit_message>
Adding JML edits to cover letter
</commit_message>
<xml_diff>
--- a/manuscript/AmNat a HOI- cover_letter.docx
+++ b/manuscript/AmNat a HOI- cover_letter.docx
@@ -55,14 +55,14 @@
                         </a:ln>
                         <a:extLst>
                           <a:ext uri="{909E8E84-426E-40dd-AFC4-6F175D3DCCD1}">
-                            <a14:hiddenFill xmlns="" xmlns:mo="http://schemas.microsoft.com/office/mac/office/2008/main" xmlns:mv="urn:schemas-microsoft-com:mac:vml" xmlns:o="urn:schemas-microsoft-com:office:office" xmlns:v="urn:schemas-microsoft-com:vml" xmlns:w10="urn:schemas-microsoft-com:office:word" xmlns:w="http://schemas.openxmlformats.org/wordprocessingml/2006/main" xmlns:a14="http://schemas.microsoft.com/office/drawing/2010/main">
+                            <a14:hiddenFill xmlns:mo="http://schemas.microsoft.com/office/mac/office/2008/main" xmlns:mv="urn:schemas-microsoft-com:mac:vml" xmlns:a14="http://schemas.microsoft.com/office/drawing/2010/main" xmlns:w="http://schemas.openxmlformats.org/wordprocessingml/2006/main" xmlns:w10="urn:schemas-microsoft-com:office:word" xmlns:v="urn:schemas-microsoft-com:vml" xmlns:o="urn:schemas-microsoft-com:office:office" xmlns="">
                               <a:solidFill>
                                 <a:srgbClr val="FFFFFF"/>
                               </a:solidFill>
                             </a14:hiddenFill>
                           </a:ext>
                           <a:ext uri="{91240B29-F687-4f45-9708-019B960494DF}">
-                            <a14:hiddenLine xmlns="" xmlns:mo="http://schemas.microsoft.com/office/mac/office/2008/main" xmlns:mv="urn:schemas-microsoft-com:mac:vml" xmlns:o="urn:schemas-microsoft-com:office:office" xmlns:v="urn:schemas-microsoft-com:vml" xmlns:w10="urn:schemas-microsoft-com:office:word" xmlns:w="http://schemas.openxmlformats.org/wordprocessingml/2006/main" xmlns:a14="http://schemas.microsoft.com/office/drawing/2010/main" w="9525">
+                            <a14:hiddenLine xmlns:mo="http://schemas.microsoft.com/office/mac/office/2008/main" xmlns:mv="urn:schemas-microsoft-com:mac:vml" xmlns:a14="http://schemas.microsoft.com/office/drawing/2010/main" xmlns:w="http://schemas.openxmlformats.org/wordprocessingml/2006/main" xmlns:w10="urn:schemas-microsoft-com:office:word" xmlns:v="urn:schemas-microsoft-com:vml" xmlns:o="urn:schemas-microsoft-com:office:office" xmlns="" w="9525">
                               <a:solidFill>
                                 <a:srgbClr val="000000"/>
                               </a:solidFill>
@@ -307,14 +307,14 @@
                         </a:ln>
                         <a:extLst>
                           <a:ext uri="{909E8E84-426E-40dd-AFC4-6F175D3DCCD1}">
-                            <a14:hiddenFill xmlns="" xmlns:mo="http://schemas.microsoft.com/office/mac/office/2008/main" xmlns:mv="urn:schemas-microsoft-com:mac:vml" xmlns:o="urn:schemas-microsoft-com:office:office" xmlns:v="urn:schemas-microsoft-com:vml" xmlns:w10="urn:schemas-microsoft-com:office:word" xmlns:w="http://schemas.openxmlformats.org/wordprocessingml/2006/main" xmlns:a14="http://schemas.microsoft.com/office/drawing/2010/main">
+                            <a14:hiddenFill xmlns:mo="http://schemas.microsoft.com/office/mac/office/2008/main" xmlns:mv="urn:schemas-microsoft-com:mac:vml" xmlns:a14="http://schemas.microsoft.com/office/drawing/2010/main" xmlns:w="http://schemas.openxmlformats.org/wordprocessingml/2006/main" xmlns:w10="urn:schemas-microsoft-com:office:word" xmlns:v="urn:schemas-microsoft-com:vml" xmlns:o="urn:schemas-microsoft-com:office:office" xmlns="">
                               <a:solidFill>
                                 <a:srgbClr val="FFFFFF"/>
                               </a:solidFill>
                             </a14:hiddenFill>
                           </a:ext>
                           <a:ext uri="{91240B29-F687-4f45-9708-019B960494DF}">
-                            <a14:hiddenLine xmlns="" xmlns:mo="http://schemas.microsoft.com/office/mac/office/2008/main" xmlns:mv="urn:schemas-microsoft-com:mac:vml" xmlns:o="urn:schemas-microsoft-com:office:office" xmlns:v="urn:schemas-microsoft-com:vml" xmlns:w10="urn:schemas-microsoft-com:office:word" xmlns:w="http://schemas.openxmlformats.org/wordprocessingml/2006/main" xmlns:a14="http://schemas.microsoft.com/office/drawing/2010/main" w="9525">
+                            <a14:hiddenLine xmlns:mo="http://schemas.microsoft.com/office/mac/office/2008/main" xmlns:mv="urn:schemas-microsoft-com:mac:vml" xmlns:a14="http://schemas.microsoft.com/office/drawing/2010/main" xmlns:w="http://schemas.openxmlformats.org/wordprocessingml/2006/main" xmlns:w10="urn:schemas-microsoft-com:office:word" xmlns:v="urn:schemas-microsoft-com:vml" xmlns:o="urn:schemas-microsoft-com:office:office" xmlns="" w="9525">
                               <a:solidFill>
                                 <a:srgbClr val="000000"/>
                               </a:solidFill>
@@ -616,7 +616,43 @@
           <w:szCs w:val="22"/>
           <w:lang w:bidi="x-none"/>
         </w:rPr>
-        <w:t>Dec XX 2018</w:t>
+        <w:t xml:space="preserve">Dec </w:t>
+      </w:r>
+      <w:del w:id="0" w:author="Andy Kleinhesselink" w:date="2018-12-07T15:20:00Z">
+        <w:r>
+          <w:rPr>
+            <w:sz w:val="22"/>
+            <w:szCs w:val="22"/>
+            <w:lang w:bidi="x-none"/>
+          </w:rPr>
+          <w:delText xml:space="preserve">XX </w:delText>
+        </w:r>
+      </w:del>
+      <w:ins w:id="1" w:author="Andy Kleinhesselink" w:date="2018-12-07T15:20:00Z">
+        <w:r>
+          <w:rPr>
+            <w:sz w:val="22"/>
+            <w:szCs w:val="22"/>
+            <w:lang w:bidi="x-none"/>
+          </w:rPr>
+          <w:t>07</w:t>
+        </w:r>
+        <w:r>
+          <w:rPr>
+            <w:sz w:val="22"/>
+            <w:szCs w:val="22"/>
+            <w:lang w:bidi="x-none"/>
+          </w:rPr>
+          <w:t xml:space="preserve"> </w:t>
+        </w:r>
+      </w:ins>
+      <w:r>
+        <w:rPr>
+          <w:sz w:val="22"/>
+          <w:szCs w:val="22"/>
+          <w:lang w:bidi="x-none"/>
+        </w:rPr>
+        <w:t>2018</w:t>
       </w:r>
     </w:p>
     <w:p>
@@ -750,10 +786,7 @@
         <w:t xml:space="preserve">Please consider our submission of a regular </w:t>
       </w:r>
       <w:r>
-        <w:t>a</w:t>
-      </w:r>
-      <w:r>
-        <w:t xml:space="preserve">rticle </w:t>
+        <w:t xml:space="preserve">article </w:t>
       </w:r>
       <w:r>
         <w:t xml:space="preserve">to </w:t>
@@ -768,47 +801,59 @@
         <w:t xml:space="preserve"> titled, </w:t>
       </w:r>
       <w:r>
+        <w:t>“</w:t>
+      </w:r>
+      <w:r>
+        <w:rPr>
+          <w:bCs/>
+        </w:rPr>
+        <w:t>Mechanisms underlying higher order interactions: from quantitative definitions to ecological processes</w:t>
+      </w:r>
+      <w:r>
+        <w:commentReference w:id="2"/>
+      </w:r>
+      <w:r>
+        <w:t>”</w:t>
+      </w:r>
+      <w:commentRangeStart w:id="3"/>
+      <w:r>
         <w:rPr>
           <w:highlight w:val="yellow"/>
         </w:rPr>
-        <w:t xml:space="preserve">“Defining and detecting competitive higher order </w:t>
-      </w:r>
-      <w:commentRangeStart w:id="0"/>
-      <w:r>
-        <w:rPr>
-          <w:highlight w:val="yellow"/>
-        </w:rPr>
-        <w:t>interactions</w:t>
-      </w:r>
-      <w:commentRangeEnd w:id="0"/>
+        <w:t>.</w:t>
+      </w:r>
+      <w:commentRangeEnd w:id="3"/>
       <w:r>
         <w:rPr>
           <w:rStyle w:val="CommentReference"/>
           <w:rFonts w:ascii="Cambria" w:eastAsia="MS Mincho" w:hAnsi="Cambria"/>
           <w:lang w:eastAsia="ja-JP"/>
         </w:rPr>
-        <w:commentReference w:id="0"/>
-      </w:r>
-      <w:r>
-        <w:rPr>
-          <w:highlight w:val="yellow"/>
-        </w:rPr>
-        <w:t>”.</w:t>
+        <w:commentReference w:id="3"/>
       </w:r>
       <w:r>
         <w:t xml:space="preserve"> It </w:t>
       </w:r>
       <w:r>
-        <w:t xml:space="preserve">addresses core theoretical issue </w:t>
+        <w:t xml:space="preserve">addresses </w:t>
+      </w:r>
+      <w:r>
+        <w:t xml:space="preserve">a </w:t>
+      </w:r>
+      <w:r>
+        <w:t xml:space="preserve">core </w:t>
+      </w:r>
+      <w:r>
+        <w:t xml:space="preserve">conceptual </w:t>
+      </w:r>
+      <w:r>
+        <w:t xml:space="preserve">issue </w:t>
       </w:r>
       <w:r>
         <w:t>in</w:t>
       </w:r>
       <w:r>
-        <w:t xml:space="preserve"> the structure of ecological communities</w:t>
-      </w:r>
-      <w:r>
-        <w:t xml:space="preserve"> and </w:t>
+        <w:t xml:space="preserve"> the structure of ecological communities and </w:t>
       </w:r>
       <w:r>
         <w:t xml:space="preserve">will be of </w:t>
@@ -843,16 +888,16 @@
         <w:t>aware of</w:t>
       </w:r>
       <w:r>
-        <w:t xml:space="preserve"> the potential for higher order interactions to shape competitive </w:t>
-      </w:r>
-      <w:r>
-        <w:t>outcomes</w:t>
+        <w:t xml:space="preserve"> the potential for higher order interactions to shape  communities </w:t>
+      </w:r>
+      <w:r>
+        <w:t>of</w:t>
       </w:r>
       <w:r>
         <w:t xml:space="preserve"> </w:t>
       </w:r>
       <w:r>
-        <w:t>in communities with more than two species</w:t>
+        <w:t>more than two species</w:t>
       </w:r>
       <w:r>
         <w:rPr>
@@ -885,165 +930,172 @@
         <w:t xml:space="preserve">tions of </w:t>
       </w:r>
       <w:r>
-        <w:t xml:space="preserve">higher order interactions and offer few explanations for how higher order interactions could emerge in the first place. </w:t>
+        <w:t xml:space="preserve">higher order interactions and offer few explanations for how higher order interactions </w:t>
+      </w:r>
+      <w:r>
+        <w:t xml:space="preserve">might </w:t>
+      </w:r>
+      <w:r>
+        <w:t>emerge in the first place. In our manuscript we address both</w:t>
+      </w:r>
+      <w:r>
+        <w:t xml:space="preserve"> of these </w:t>
+      </w:r>
+      <w:r>
+        <w:t>issues</w:t>
+      </w:r>
+      <w:r>
+        <w:t xml:space="preserve">. </w:t>
       </w:r>
     </w:p>
     <w:p/>
     <w:p>
       <w:r>
-        <w:t>In our manuscript we address both</w:t>
-      </w:r>
-      <w:r>
-        <w:t xml:space="preserve"> of these </w:t>
-      </w:r>
-      <w:r>
-        <w:t>issues</w:t>
+        <w:t xml:space="preserve">First, we develop a general definition of higher order interactions that </w:t>
+      </w:r>
+      <w:r>
+        <w:t xml:space="preserve">focuses on multispecies competition and </w:t>
+      </w:r>
+      <w:r>
+        <w:t xml:space="preserve">distinguishes </w:t>
+      </w:r>
+      <w:r>
+        <w:t xml:space="preserve">higher order interactions </w:t>
+      </w:r>
+      <w:r>
+        <w:t xml:space="preserve">from non-linear </w:t>
+      </w:r>
+      <w:r>
+        <w:t>density dependence</w:t>
+      </w:r>
+      <w:r>
+        <w:t xml:space="preserve">.  Our definition leads to a practical set of procedures for detecting higher order interactions in empirical data.  Next, we build a simple mechanistic model of </w:t>
+      </w:r>
+      <w:r>
+        <w:t xml:space="preserve">resource </w:t>
+      </w:r>
+      <w:r>
+        <w:t>competition among three annual plant species</w:t>
+      </w:r>
+      <w:r>
+        <w:t xml:space="preserve"> and </w:t>
+      </w:r>
+      <w:r>
+        <w:t xml:space="preserve">simulate </w:t>
+      </w:r>
+      <w:r>
+        <w:t>competition</w:t>
+      </w:r>
+      <w:r>
+        <w:t xml:space="preserve"> </w:t>
+      </w:r>
+      <w:r>
+        <w:t xml:space="preserve">in two and three species communities. We then attempt to detect higher order interactions in </w:t>
+      </w:r>
+      <w:r>
+        <w:t xml:space="preserve">the </w:t>
+      </w:r>
+      <w:r>
+        <w:t xml:space="preserve">per capita growth </w:t>
+      </w:r>
+      <w:r>
+        <w:t>data generated by the simulations.  This</w:t>
+      </w:r>
+      <w:r>
+        <w:t xml:space="preserve"> example</w:t>
+      </w:r>
+      <w:r>
+        <w:t xml:space="preserve"> shows</w:t>
+      </w:r>
+      <w:r>
+        <w:t xml:space="preserve"> how </w:t>
+      </w:r>
+      <w:r>
+        <w:t xml:space="preserve">the right </w:t>
+      </w:r>
+      <w:r>
+        <w:t xml:space="preserve">experimental data </w:t>
+      </w:r>
+      <w:r>
+        <w:t xml:space="preserve">can be used </w:t>
+      </w:r>
+      <w:r>
+        <w:t xml:space="preserve">to </w:t>
+      </w:r>
+      <w:r>
+        <w:t xml:space="preserve">detect higher order interactions </w:t>
+      </w:r>
+      <w:r>
+        <w:t>and</w:t>
+      </w:r>
+      <w:r>
+        <w:t xml:space="preserve"> sheds light on the traits and </w:t>
+      </w:r>
+      <w:r>
+        <w:t xml:space="preserve">environments </w:t>
+      </w:r>
+      <w:r>
+        <w:t xml:space="preserve">that are likely to generate </w:t>
+      </w:r>
+      <w:r>
+        <w:t>them</w:t>
+      </w:r>
+      <w:r>
+        <w:t xml:space="preserve">.  We believe our </w:t>
+      </w:r>
+      <w:r>
+        <w:t xml:space="preserve">work </w:t>
+      </w:r>
+      <w:r>
+        <w:t>will</w:t>
+      </w:r>
+      <w:r>
+        <w:t xml:space="preserve"> be widely cited a</w:t>
+      </w:r>
+      <w:r>
+        <w:t xml:space="preserve">s more ecologist </w:t>
+      </w:r>
+      <w:r>
+        <w:t xml:space="preserve">work </w:t>
+      </w:r>
+      <w:r>
+        <w:t xml:space="preserve">to detect </w:t>
+      </w:r>
+      <w:r>
+        <w:t xml:space="preserve">higher order interactions in </w:t>
+      </w:r>
+      <w:r>
+        <w:t xml:space="preserve">natural </w:t>
+      </w:r>
+      <w:r>
+        <w:t>communiti</w:t>
+      </w:r>
+      <w:r>
+        <w:t>e</w:t>
+      </w:r>
+      <w:r>
+        <w:t>s</w:t>
       </w:r>
       <w:r>
         <w:t xml:space="preserve">. </w:t>
-      </w:r>
-      <w:r>
-        <w:t xml:space="preserve">First, we develop a general definition of higher order interactions that </w:t>
-      </w:r>
-      <w:r>
-        <w:t xml:space="preserve">focuses on multispecies competition and </w:t>
-      </w:r>
-      <w:r>
-        <w:t xml:space="preserve">distinguishes </w:t>
-      </w:r>
-      <w:r>
-        <w:t xml:space="preserve">higher order interactions </w:t>
-      </w:r>
-      <w:r>
-        <w:t xml:space="preserve">from non-linear </w:t>
-      </w:r>
-      <w:r>
-        <w:t>density dependence</w:t>
-      </w:r>
-      <w:r>
-        <w:t xml:space="preserve">.  Our definition leads to a practical set of procedures for detecting higher order interactions in empirical data.  </w:t>
       </w:r>
     </w:p>
     <w:p/>
     <w:p>
       <w:r>
-        <w:t xml:space="preserve">Next, we build a simple mechanistic model of </w:t>
-      </w:r>
-      <w:r>
-        <w:t xml:space="preserve">resource </w:t>
-      </w:r>
-      <w:r>
-        <w:t>competition among three annual plant species</w:t>
-      </w:r>
-      <w:r>
-        <w:t xml:space="preserve"> and </w:t>
-      </w:r>
-      <w:r>
-        <w:t xml:space="preserve">simulate competitive outcomes in two and three species communities. We then attempt to detect higher order interactions in </w:t>
-      </w:r>
-      <w:r>
-        <w:t xml:space="preserve">the </w:t>
-      </w:r>
-      <w:r>
-        <w:t>data generated by the simulations.  This</w:t>
-      </w:r>
-      <w:r>
-        <w:t xml:space="preserve"> example</w:t>
-      </w:r>
-      <w:r>
-        <w:t xml:space="preserve"> shows</w:t>
-      </w:r>
-      <w:r>
-        <w:t xml:space="preserve"> how we could use experimental data to </w:t>
-      </w:r>
-      <w:r>
-        <w:t xml:space="preserve">detect higher order interactions </w:t>
-      </w:r>
-      <w:r>
-        <w:t>and</w:t>
-      </w:r>
-      <w:r>
-        <w:t xml:space="preserve"> sheds light on the traits and </w:t>
-      </w:r>
-      <w:r>
-        <w:t>environment</w:t>
-      </w:r>
-      <w:r>
-        <w:t>s</w:t>
-      </w:r>
-      <w:r>
-        <w:t xml:space="preserve"> </w:t>
-      </w:r>
-      <w:r>
-        <w:t xml:space="preserve">that are likely to generate </w:t>
-      </w:r>
-      <w:r>
-        <w:t>them</w:t>
-      </w:r>
-      <w:r>
-        <w:t xml:space="preserve">.  We believe our </w:t>
-      </w:r>
-      <w:r>
-        <w:t>work</w:t>
-      </w:r>
-      <w:r>
-        <w:t xml:space="preserve"> </w:t>
-      </w:r>
-      <w:r>
-        <w:t>will</w:t>
-      </w:r>
-      <w:r>
-        <w:t xml:space="preserve"> be widely cited, a</w:t>
-      </w:r>
-      <w:r>
-        <w:t xml:space="preserve">s more ecologist </w:t>
-      </w:r>
-      <w:r>
-        <w:t xml:space="preserve">work </w:t>
-      </w:r>
-      <w:r>
-        <w:t xml:space="preserve">to detect </w:t>
-      </w:r>
-      <w:r>
-        <w:t xml:space="preserve">higher order interactions in </w:t>
-      </w:r>
-      <w:r>
-        <w:t xml:space="preserve">natural </w:t>
-      </w:r>
-      <w:r>
-        <w:t>communiti</w:t>
-      </w:r>
-      <w:r>
-        <w:t>e</w:t>
-      </w:r>
-      <w:r>
-        <w:t>s</w:t>
-      </w:r>
-      <w:r>
-        <w:t xml:space="preserve">. </w:t>
+        <w:t>We have no competing interests to declare, and none of the data or results reported in the manuscript have been published or submitted elsewhere.</w:t>
       </w:r>
     </w:p>
     <w:p/>
     <w:p>
       <w:r>
-        <w:t>We have no competing interests to declare, and none of the data or results reported in the manuscript have been published or submitted elsewhere.</w:t>
+        <w:t>Sincerely,</w:t>
       </w:r>
     </w:p>
     <w:p/>
     <w:p>
       <w:r>
-        <w:t>Sincerely,</w:t>
-      </w:r>
-    </w:p>
-    <w:p/>
-    <w:p>
-      <w:r>
-        <w:t>Andrew Klein</w:t>
-      </w:r>
-      <w:bookmarkStart w:id="1" w:name="_GoBack"/>
-      <w:bookmarkEnd w:id="1"/>
-      <w:r>
-        <w:t>hesselink</w:t>
+        <w:t>Andrew Kleinhesselink</w:t>
       </w:r>
       <w:r>
         <w:t xml:space="preserve"> on behalf of co-authors </w:t>
@@ -1137,7 +1189,6 @@
         <w:rPr>
           <w:rStyle w:val="FootnoteReference"/>
         </w:rPr>
-        <w:lastRenderedPageBreak/>
         <w:t>3</w:t>
       </w:r>
       <w:r>
@@ -1165,7 +1216,7 @@
 
 <file path=word/comments.xml><?xml version="1.0" encoding="utf-8"?>
 <w:comments xmlns:wpc="http://schemas.microsoft.com/office/word/2010/wordprocessingCanvas" xmlns:cx="http://schemas.microsoft.com/office/drawing/2014/chartex" xmlns:cx1="http://schemas.microsoft.com/office/drawing/2015/9/8/chartex" xmlns:cx2="http://schemas.microsoft.com/office/drawing/2015/10/21/chartex" xmlns:cx3="http://schemas.microsoft.com/office/drawing/2016/5/9/chartex" xmlns:cx4="http://schemas.microsoft.com/office/drawing/2016/5/10/chartex" xmlns:cx5="http://schemas.microsoft.com/office/drawing/2016/5/11/chartex" xmlns:cx6="http://schemas.microsoft.com/office/drawing/2016/5/12/chartex" xmlns:cx7="http://schemas.microsoft.com/office/drawing/2016/5/13/chartex" xmlns:cx8="http://schemas.microsoft.com/office/drawing/2016/5/14/chartex" xmlns:mc="http://schemas.openxmlformats.org/markup-compatibility/2006" xmlns:aink="http://schemas.microsoft.com/office/drawing/2016/ink" xmlns:am3d="http://schemas.microsoft.com/office/drawing/2017/model3d" xmlns:o="urn:schemas-microsoft-com:office:office" xmlns:r="http://schemas.openxmlformats.org/officeDocument/2006/relationships" xmlns:m="http://schemas.openxmlformats.org/officeDocument/2006/math" xmlns:v="urn:schemas-microsoft-com:vml" xmlns:wp14="http://schemas.microsoft.com/office/word/2010/wordprocessingDrawing" xmlns:wp="http://schemas.openxmlformats.org/drawingml/2006/wordprocessingDrawing" xmlns:w10="urn:schemas-microsoft-com:office:word" xmlns:w="http://schemas.openxmlformats.org/wordprocessingml/2006/main" xmlns:w14="http://schemas.microsoft.com/office/word/2010/wordml" xmlns:w15="http://schemas.microsoft.com/office/word/2012/wordml" xmlns:w16cid="http://schemas.microsoft.com/office/word/2016/wordml/cid" xmlns:w16se="http://schemas.microsoft.com/office/word/2015/wordml/symex" xmlns:wpg="http://schemas.microsoft.com/office/word/2010/wordprocessingGroup" xmlns:wpi="http://schemas.microsoft.com/office/word/2010/wordprocessingInk" xmlns:wne="http://schemas.microsoft.com/office/word/2006/wordml" xmlns:wps="http://schemas.microsoft.com/office/word/2010/wordprocessingShape" mc:Ignorable="w14 w15 w16se w16cid wp14">
-  <w:comment w:id="0" w:author="Andy Kleinhesselink" w:date="2018-12-06T11:43:00Z" w:initials="AK">
+  <w:comment w:id="2" w:author="Jonathan Levine" w:date="2018-12-06T17:15:00Z" w:initials="JML">
     <w:p>
       <w:pPr>
         <w:pStyle w:val="CommentText"/>
@@ -1177,7 +1228,33 @@
         <w:annotationRef/>
       </w:r>
       <w:r>
-        <w:t xml:space="preserve">Not committed to this title.  This is descriptive but boring. </w:t>
+        <w:t xml:space="preserve">How about, “Mechanisms underlying higher order interactions: from quantitative definitions to ecological processes” or you could switch the words processes and </w:t>
+      </w:r>
+      <w:proofErr w:type="spellStart"/>
+      <w:r>
+        <w:t>mechansisms</w:t>
+      </w:r>
+      <w:proofErr w:type="spellEnd"/>
+    </w:p>
+  </w:comment>
+  <w:comment w:id="3" w:author="Jonathan Levine" w:date="2018-12-07T13:56:00Z" w:initials="JML">
+    <w:p>
+      <w:pPr>
+        <w:pStyle w:val="CommentText"/>
+      </w:pPr>
+      <w:r>
+        <w:rPr>
+          <w:rStyle w:val="CommentReference"/>
+        </w:rPr>
+        <w:annotationRef/>
+      </w:r>
+      <w:r>
+        <w:t>See my su</w:t>
+      </w:r>
+      <w:bookmarkStart w:id="4" w:name="_GoBack"/>
+      <w:bookmarkEnd w:id="4"/>
+      <w:r>
+        <w:t>ggestions in the main text</w:t>
       </w:r>
     </w:p>
   </w:comment>
@@ -1186,13 +1263,14 @@
 
 <file path=word/commentsExtended.xml><?xml version="1.0" encoding="utf-8"?>
 <w15:commentsEx xmlns:wpc="http://schemas.microsoft.com/office/word/2010/wordprocessingCanvas" xmlns:cx="http://schemas.microsoft.com/office/drawing/2014/chartex" xmlns:cx1="http://schemas.microsoft.com/office/drawing/2015/9/8/chartex" xmlns:cx2="http://schemas.microsoft.com/office/drawing/2015/10/21/chartex" xmlns:cx3="http://schemas.microsoft.com/office/drawing/2016/5/9/chartex" xmlns:cx4="http://schemas.microsoft.com/office/drawing/2016/5/10/chartex" xmlns:cx5="http://schemas.microsoft.com/office/drawing/2016/5/11/chartex" xmlns:cx6="http://schemas.microsoft.com/office/drawing/2016/5/12/chartex" xmlns:cx7="http://schemas.microsoft.com/office/drawing/2016/5/13/chartex" xmlns:cx8="http://schemas.microsoft.com/office/drawing/2016/5/14/chartex" xmlns:mc="http://schemas.openxmlformats.org/markup-compatibility/2006" xmlns:aink="http://schemas.microsoft.com/office/drawing/2016/ink" xmlns:am3d="http://schemas.microsoft.com/office/drawing/2017/model3d" xmlns:o="urn:schemas-microsoft-com:office:office" xmlns:r="http://schemas.openxmlformats.org/officeDocument/2006/relationships" xmlns:m="http://schemas.openxmlformats.org/officeDocument/2006/math" xmlns:v="urn:schemas-microsoft-com:vml" xmlns:wp14="http://schemas.microsoft.com/office/word/2010/wordprocessingDrawing" xmlns:wp="http://schemas.openxmlformats.org/drawingml/2006/wordprocessingDrawing" xmlns:w10="urn:schemas-microsoft-com:office:word" xmlns:w="http://schemas.openxmlformats.org/wordprocessingml/2006/main" xmlns:w14="http://schemas.microsoft.com/office/word/2010/wordml" xmlns:w15="http://schemas.microsoft.com/office/word/2012/wordml" xmlns:w16cid="http://schemas.microsoft.com/office/word/2016/wordml/cid" xmlns:w16se="http://schemas.microsoft.com/office/word/2015/wordml/symex" xmlns:wpg="http://schemas.microsoft.com/office/word/2010/wordprocessingGroup" xmlns:wpi="http://schemas.microsoft.com/office/word/2010/wordprocessingInk" xmlns:wne="http://schemas.microsoft.com/office/word/2006/wordml" xmlns:wps="http://schemas.microsoft.com/office/word/2010/wordprocessingShape" mc:Ignorable="w14 w15 w16se w16cid wp14">
-  <w15:commentEx w15:paraId="1CB69435" w15:done="0"/>
+  <w15:commentEx w15:paraId="0D77B535" w15:done="0"/>
+  <w15:commentEx w15:paraId="577DE3F6" w15:done="0"/>
 </w15:commentsEx>
 </file>
 
 <file path=word/commentsIds.xml><?xml version="1.0" encoding="utf-8"?>
 <w16cid:commentsIds xmlns:wpc="http://schemas.microsoft.com/office/word/2010/wordprocessingCanvas" xmlns:cx="http://schemas.microsoft.com/office/drawing/2014/chartex" xmlns:cx1="http://schemas.microsoft.com/office/drawing/2015/9/8/chartex" xmlns:cx2="http://schemas.microsoft.com/office/drawing/2015/10/21/chartex" xmlns:cx3="http://schemas.microsoft.com/office/drawing/2016/5/9/chartex" xmlns:cx4="http://schemas.microsoft.com/office/drawing/2016/5/10/chartex" xmlns:cx5="http://schemas.microsoft.com/office/drawing/2016/5/11/chartex" xmlns:cx6="http://schemas.microsoft.com/office/drawing/2016/5/12/chartex" xmlns:cx7="http://schemas.microsoft.com/office/drawing/2016/5/13/chartex" xmlns:cx8="http://schemas.microsoft.com/office/drawing/2016/5/14/chartex" xmlns:mc="http://schemas.openxmlformats.org/markup-compatibility/2006" xmlns:aink="http://schemas.microsoft.com/office/drawing/2016/ink" xmlns:am3d="http://schemas.microsoft.com/office/drawing/2017/model3d" xmlns:o="urn:schemas-microsoft-com:office:office" xmlns:r="http://schemas.openxmlformats.org/officeDocument/2006/relationships" xmlns:m="http://schemas.openxmlformats.org/officeDocument/2006/math" xmlns:v="urn:schemas-microsoft-com:vml" xmlns:wp14="http://schemas.microsoft.com/office/word/2010/wordprocessingDrawing" xmlns:wp="http://schemas.openxmlformats.org/drawingml/2006/wordprocessingDrawing" xmlns:w10="urn:schemas-microsoft-com:office:word" xmlns:w="http://schemas.openxmlformats.org/wordprocessingml/2006/main" xmlns:w14="http://schemas.microsoft.com/office/word/2010/wordml" xmlns:w15="http://schemas.microsoft.com/office/word/2012/wordml" xmlns:w16cid="http://schemas.microsoft.com/office/word/2016/wordml/cid" xmlns:w16se="http://schemas.microsoft.com/office/word/2015/wordml/symex" xmlns:wpg="http://schemas.microsoft.com/office/word/2010/wordprocessingGroup" xmlns:wpi="http://schemas.microsoft.com/office/word/2010/wordprocessingInk" xmlns:wne="http://schemas.microsoft.com/office/word/2006/wordml" xmlns:wps="http://schemas.microsoft.com/office/word/2010/wordprocessingShape" mc:Ignorable="w14 w15 w16se w16cid wp14">
-  <w16cid:commentId w16cid:paraId="1CB69435" w16cid:durableId="1FB389DF"/>
+  <w16cid:commentId w16cid:paraId="577DE3F6" w16cid:durableId="1FB4DF18"/>
 </w16cid:commentsIds>
 </file>
 
@@ -1285,7 +1363,7 @@
         <w:rStyle w:val="PageNumber"/>
         <w:noProof/>
       </w:rPr>
-      <w:t>3</w:t>
+      <w:t>2</w:t>
     </w:r>
     <w:r>
       <w:rPr>
@@ -1745,8 +1823,6 @@
     <w:lsdException w:name="List Table 7 Colorful Accent 6" w:uiPriority="52"/>
     <w:lsdException w:name="Mention" w:semiHidden="1" w:unhideWhenUsed="1"/>
     <w:lsdException w:name="Smart Hyperlink" w:semiHidden="1" w:unhideWhenUsed="1"/>
-    <w:lsdException w:name="Hashtag" w:semiHidden="1" w:unhideWhenUsed="1"/>
-    <w:lsdException w:name="Unresolved Mention" w:semiHidden="1" w:unhideWhenUsed="1"/>
   </w:latentStyles>
   <w:style w:type="paragraph" w:default="1" w:styleId="Normal">
     <w:name w:val="Normal"/>
@@ -2346,7 +2422,7 @@
 </file>
 
 <file path=customXml/itemProps1.xml><?xml version="1.0" encoding="utf-8"?>
-<ds:datastoreItem xmlns:ds="http://schemas.openxmlformats.org/officeDocument/2006/customXml" ds:itemID="{F4483456-CB57-D44D-9D90-B384316BB95B}">
+<ds:datastoreItem xmlns:ds="http://schemas.openxmlformats.org/officeDocument/2006/customXml" ds:itemID="{52CCC12A-D4C7-564C-AE20-8322A098512D}">
   <ds:schemaRefs>
     <ds:schemaRef ds:uri="http://schemas.openxmlformats.org/officeDocument/2006/bibliography"/>
   </ds:schemaRefs>

</xml_diff>

<commit_message>
Edit title page and cover letter
add new version with author names removed
remove name from README
</commit_message>
<xml_diff>
--- a/manuscript/AmNat a HOI- cover_letter.docx
+++ b/manuscript/AmNat a HOI- cover_letter.docx
@@ -618,46 +618,22 @@
         </w:rPr>
         <w:t xml:space="preserve">Dec </w:t>
       </w:r>
-      <w:del w:id="0" w:author="Andy Kleinhesselink" w:date="2018-12-07T15:20:00Z">
-        <w:r>
-          <w:rPr>
-            <w:sz w:val="22"/>
-            <w:szCs w:val="22"/>
-            <w:lang w:bidi="x-none"/>
-          </w:rPr>
-          <w:delText xml:space="preserve">XX </w:delText>
-        </w:r>
-      </w:del>
-      <w:ins w:id="1" w:author="Andy Kleinhesselink" w:date="2018-12-07T15:20:00Z">
-        <w:r>
-          <w:rPr>
-            <w:sz w:val="22"/>
-            <w:szCs w:val="22"/>
-            <w:lang w:bidi="x-none"/>
-          </w:rPr>
-          <w:t>0</w:t>
-        </w:r>
-      </w:ins>
-      <w:ins w:id="2" w:author="Andy Kleinhesselink" w:date="2018-12-08T22:58:00Z">
-        <w:r>
-          <w:rPr>
-            <w:sz w:val="22"/>
-            <w:szCs w:val="22"/>
-            <w:lang w:bidi="x-none"/>
-          </w:rPr>
-          <w:t>9</w:t>
-        </w:r>
-      </w:ins>
-      <w:ins w:id="3" w:author="Andy Kleinhesselink" w:date="2018-12-07T15:20:00Z">
-        <w:r>
-          <w:rPr>
-            <w:sz w:val="22"/>
-            <w:szCs w:val="22"/>
-            <w:lang w:bidi="x-none"/>
-          </w:rPr>
-          <w:t xml:space="preserve"> </w:t>
-        </w:r>
-      </w:ins>
+      <w:r>
+        <w:rPr>
+          <w:sz w:val="22"/>
+          <w:szCs w:val="22"/>
+          <w:lang w:bidi="x-none"/>
+        </w:rPr>
+        <w:t>10,</w:t>
+      </w:r>
+      <w:r>
+        <w:rPr>
+          <w:sz w:val="22"/>
+          <w:szCs w:val="22"/>
+          <w:lang w:bidi="x-none"/>
+        </w:rPr>
+        <w:t xml:space="preserve"> </w:t>
+      </w:r>
       <w:r>
         <w:rPr>
           <w:sz w:val="22"/>
@@ -738,8 +714,6 @@
         </w:rPr>
         <w:t>American Naturalist</w:t>
       </w:r>
-      <w:bookmarkStart w:id="4" w:name="_GoBack"/>
-      <w:bookmarkEnd w:id="4"/>
     </w:p>
     <w:p>
       <w:pPr>
@@ -823,22 +797,14 @@
         </w:rPr>
         <w:t>Mechanisms underlying higher order interactions: from quantitative definitions to ecological processes</w:t>
       </w:r>
-      <w:commentRangeStart w:id="5"/>
-      <w:commentRangeEnd w:id="5"/>
-      <w:r>
-        <w:commentReference w:id="5"/>
-      </w:r>
+      <w:bookmarkStart w:id="0" w:name="_GoBack"/>
+      <w:bookmarkEnd w:id="0"/>
+      <w:commentRangeStart w:id="1"/>
+      <w:commentRangeEnd w:id="1"/>
       <w:r>
         <w:t>”</w:t>
       </w:r>
       <w:r>
-        <w:rPr>
-          <w:rPrChange w:id="6" w:author="Andy Kleinhesselink" w:date="2018-12-08T22:59:00Z">
-            <w:rPr>
-              <w:highlight w:val="yellow"/>
-            </w:rPr>
-          </w:rPrChange>
-        </w:rPr>
         <w:t>.</w:t>
       </w:r>
       <w:r>
@@ -1209,12 +1175,12 @@
       </w:r>
     </w:p>
     <w:sectPr>
-      <w:headerReference w:type="even" r:id="rId11"/>
-      <w:headerReference w:type="default" r:id="rId12"/>
-      <w:footerReference w:type="even" r:id="rId13"/>
-      <w:footerReference w:type="default" r:id="rId14"/>
-      <w:headerReference w:type="first" r:id="rId15"/>
-      <w:footerReference w:type="first" r:id="rId16"/>
+      <w:headerReference w:type="even" r:id="rId8"/>
+      <w:headerReference w:type="default" r:id="rId9"/>
+      <w:footerReference w:type="even" r:id="rId10"/>
+      <w:footerReference w:type="default" r:id="rId11"/>
+      <w:headerReference w:type="first" r:id="rId12"/>
+      <w:footerReference w:type="first" r:id="rId13"/>
       <w:pgSz w:w="12240" w:h="15840" w:code="1"/>
       <w:pgMar w:top="1440" w:right="1440" w:bottom="1440" w:left="1440" w:header="720" w:footer="720" w:gutter="0"/>
       <w:cols w:space="720"/>
@@ -1222,44 +1188,6 @@
     </w:sectPr>
   </w:body>
 </w:document>
-</file>
-
-<file path=word/comments.xml><?xml version="1.0" encoding="utf-8"?>
-<w:comments xmlns:wpc="http://schemas.microsoft.com/office/word/2010/wordprocessingCanvas" xmlns:cx="http://schemas.microsoft.com/office/drawing/2014/chartex" xmlns:cx1="http://schemas.microsoft.com/office/drawing/2015/9/8/chartex" xmlns:cx2="http://schemas.microsoft.com/office/drawing/2015/10/21/chartex" xmlns:cx3="http://schemas.microsoft.com/office/drawing/2016/5/9/chartex" xmlns:cx4="http://schemas.microsoft.com/office/drawing/2016/5/10/chartex" xmlns:cx5="http://schemas.microsoft.com/office/drawing/2016/5/11/chartex" xmlns:cx6="http://schemas.microsoft.com/office/drawing/2016/5/12/chartex" xmlns:cx7="http://schemas.microsoft.com/office/drawing/2016/5/13/chartex" xmlns:cx8="http://schemas.microsoft.com/office/drawing/2016/5/14/chartex" xmlns:mc="http://schemas.openxmlformats.org/markup-compatibility/2006" xmlns:aink="http://schemas.microsoft.com/office/drawing/2016/ink" xmlns:am3d="http://schemas.microsoft.com/office/drawing/2017/model3d" xmlns:o="urn:schemas-microsoft-com:office:office" xmlns:r="http://schemas.openxmlformats.org/officeDocument/2006/relationships" xmlns:m="http://schemas.openxmlformats.org/officeDocument/2006/math" xmlns:v="urn:schemas-microsoft-com:vml" xmlns:wp14="http://schemas.microsoft.com/office/word/2010/wordprocessingDrawing" xmlns:wp="http://schemas.openxmlformats.org/drawingml/2006/wordprocessingDrawing" xmlns:w10="urn:schemas-microsoft-com:office:word" xmlns:w="http://schemas.openxmlformats.org/wordprocessingml/2006/main" xmlns:w14="http://schemas.microsoft.com/office/word/2010/wordml" xmlns:w15="http://schemas.microsoft.com/office/word/2012/wordml" xmlns:w16cid="http://schemas.microsoft.com/office/word/2016/wordml/cid" xmlns:w16se="http://schemas.microsoft.com/office/word/2015/wordml/symex" xmlns:wpg="http://schemas.microsoft.com/office/word/2010/wordprocessingGroup" xmlns:wpi="http://schemas.microsoft.com/office/word/2010/wordprocessingInk" xmlns:wne="http://schemas.microsoft.com/office/word/2006/wordml" xmlns:wps="http://schemas.microsoft.com/office/word/2010/wordprocessingShape" mc:Ignorable="w14 w15 w16se w16cid wp14">
-  <w:comment w:id="5" w:author="Jonathan Levine" w:date="2018-12-06T17:15:00Z" w:initials="JML">
-    <w:p>
-      <w:pPr>
-        <w:pStyle w:val="CommentText"/>
-      </w:pPr>
-      <w:r>
-        <w:rPr>
-          <w:rStyle w:val="CommentReference"/>
-        </w:rPr>
-        <w:annotationRef/>
-      </w:r>
-      <w:r>
-        <w:t xml:space="preserve">How about, “Mechanisms underlying higher order interactions: from quantitative definitions to ecological processes” or you could switch the words processes and </w:t>
-      </w:r>
-      <w:proofErr w:type="spellStart"/>
-      <w:r>
-        <w:t>mechansisms</w:t>
-      </w:r>
-      <w:proofErr w:type="spellEnd"/>
-    </w:p>
-  </w:comment>
-</w:comments>
-</file>
-
-<file path=word/commentsExtended.xml><?xml version="1.0" encoding="utf-8"?>
-<w15:commentsEx xmlns:wpc="http://schemas.microsoft.com/office/word/2010/wordprocessingCanvas" xmlns:cx="http://schemas.microsoft.com/office/drawing/2014/chartex" xmlns:cx1="http://schemas.microsoft.com/office/drawing/2015/9/8/chartex" xmlns:cx2="http://schemas.microsoft.com/office/drawing/2015/10/21/chartex" xmlns:cx3="http://schemas.microsoft.com/office/drawing/2016/5/9/chartex" xmlns:cx4="http://schemas.microsoft.com/office/drawing/2016/5/10/chartex" xmlns:cx5="http://schemas.microsoft.com/office/drawing/2016/5/11/chartex" xmlns:cx6="http://schemas.microsoft.com/office/drawing/2016/5/12/chartex" xmlns:cx7="http://schemas.microsoft.com/office/drawing/2016/5/13/chartex" xmlns:cx8="http://schemas.microsoft.com/office/drawing/2016/5/14/chartex" xmlns:mc="http://schemas.openxmlformats.org/markup-compatibility/2006" xmlns:aink="http://schemas.microsoft.com/office/drawing/2016/ink" xmlns:am3d="http://schemas.microsoft.com/office/drawing/2017/model3d" xmlns:o="urn:schemas-microsoft-com:office:office" xmlns:r="http://schemas.openxmlformats.org/officeDocument/2006/relationships" xmlns:m="http://schemas.openxmlformats.org/officeDocument/2006/math" xmlns:v="urn:schemas-microsoft-com:vml" xmlns:wp14="http://schemas.microsoft.com/office/word/2010/wordprocessingDrawing" xmlns:wp="http://schemas.openxmlformats.org/drawingml/2006/wordprocessingDrawing" xmlns:w10="urn:schemas-microsoft-com:office:word" xmlns:w="http://schemas.openxmlformats.org/wordprocessingml/2006/main" xmlns:w14="http://schemas.microsoft.com/office/word/2010/wordml" xmlns:w15="http://schemas.microsoft.com/office/word/2012/wordml" xmlns:w16cid="http://schemas.microsoft.com/office/word/2016/wordml/cid" xmlns:w16se="http://schemas.microsoft.com/office/word/2015/wordml/symex" xmlns:wpg="http://schemas.microsoft.com/office/word/2010/wordprocessingGroup" xmlns:wpi="http://schemas.microsoft.com/office/word/2010/wordprocessingInk" xmlns:wne="http://schemas.microsoft.com/office/word/2006/wordml" xmlns:wps="http://schemas.microsoft.com/office/word/2010/wordprocessingShape" mc:Ignorable="w14 w15 w16se w16cid wp14">
-  <w15:commentEx w15:paraId="0D77B535" w15:done="0"/>
-</w15:commentsEx>
-</file>
-
-<file path=word/commentsIds.xml><?xml version="1.0" encoding="utf-8"?>
-<w16cid:commentsIds xmlns:wpc="http://schemas.microsoft.com/office/word/2010/wordprocessingCanvas" xmlns:cx="http://schemas.microsoft.com/office/drawing/2014/chartex" xmlns:cx1="http://schemas.microsoft.com/office/drawing/2015/9/8/chartex" xmlns:cx2="http://schemas.microsoft.com/office/drawing/2015/10/21/chartex" xmlns:cx3="http://schemas.microsoft.com/office/drawing/2016/5/9/chartex" xmlns:cx4="http://schemas.microsoft.com/office/drawing/2016/5/10/chartex" xmlns:cx5="http://schemas.microsoft.com/office/drawing/2016/5/11/chartex" xmlns:cx6="http://schemas.microsoft.com/office/drawing/2016/5/12/chartex" xmlns:cx7="http://schemas.microsoft.com/office/drawing/2016/5/13/chartex" xmlns:cx8="http://schemas.microsoft.com/office/drawing/2016/5/14/chartex" xmlns:mc="http://schemas.openxmlformats.org/markup-compatibility/2006" xmlns:aink="http://schemas.microsoft.com/office/drawing/2016/ink" xmlns:am3d="http://schemas.microsoft.com/office/drawing/2017/model3d" xmlns:o="urn:schemas-microsoft-com:office:office" xmlns:r="http://schemas.openxmlformats.org/officeDocument/2006/relationships" xmlns:m="http://schemas.openxmlformats.org/officeDocument/2006/math" xmlns:v="urn:schemas-microsoft-com:vml" xmlns:wp14="http://schemas.microsoft.com/office/word/2010/wordprocessingDrawing" xmlns:wp="http://schemas.openxmlformats.org/drawingml/2006/wordprocessingDrawing" xmlns:w10="urn:schemas-microsoft-com:office:word" xmlns:w="http://schemas.openxmlformats.org/wordprocessingml/2006/main" xmlns:w14="http://schemas.microsoft.com/office/word/2010/wordml" xmlns:w15="http://schemas.microsoft.com/office/word/2012/wordml" xmlns:w16cid="http://schemas.microsoft.com/office/word/2016/wordml/cid" xmlns:w16se="http://schemas.microsoft.com/office/word/2015/wordml/symex" xmlns:wpg="http://schemas.microsoft.com/office/word/2010/wordprocessingGroup" xmlns:wpi="http://schemas.microsoft.com/office/word/2010/wordprocessingInk" xmlns:wne="http://schemas.microsoft.com/office/word/2006/wordml" xmlns:wps="http://schemas.microsoft.com/office/word/2010/wordprocessingShape" mc:Ignorable="w14 w15 w16se w16cid wp14">
-  <w16cid:commentId w16cid:paraId="0D77B535" w16cid:durableId="1FB6CB15"/>
-</w16cid:commentsIds>
 </file>
 
 <file path=word/endnotes.xml><?xml version="1.0" encoding="utf-8"?>
@@ -2411,7 +2339,7 @@
 </file>
 
 <file path=customXml/itemProps1.xml><?xml version="1.0" encoding="utf-8"?>
-<ds:datastoreItem xmlns:ds="http://schemas.openxmlformats.org/officeDocument/2006/customXml" ds:itemID="{2949A011-42C3-944F-A041-47F8A9E1E60E}">
+<ds:datastoreItem xmlns:ds="http://schemas.openxmlformats.org/officeDocument/2006/customXml" ds:itemID="{3EE84240-C66D-0B4C-9655-289158ABA707}">
   <ds:schemaRefs>
     <ds:schemaRef ds:uri="http://schemas.openxmlformats.org/officeDocument/2006/bibliography"/>
   </ds:schemaRefs>

</xml_diff>